<commit_message>
My list of corrections for the paper.
</commit_message>
<xml_diff>
--- a/OpenMP_IEEE_proof.addendum.docx
+++ b/OpenMP_IEEE_proof.addendum.docx
@@ -1,6 +1,6 @@
 
 <file path=word/document.xml><?xml version="1.0" encoding="utf-8"?>
-<w:document xmlns:wpc="http://schemas.microsoft.com/office/word/2010/wordprocessingCanvas" xmlns:cx="http://schemas.microsoft.com/office/drawing/2014/chartex" xmlns:cx1="http://schemas.microsoft.com/office/drawing/2015/9/8/chartex" xmlns:cx2="http://schemas.microsoft.com/office/drawing/2015/10/21/chartex" xmlns:cx3="http://schemas.microsoft.com/office/drawing/2016/5/9/chartex" xmlns:cx4="http://schemas.microsoft.com/office/drawing/2016/5/10/chartex" xmlns:cx5="http://schemas.microsoft.com/office/drawing/2016/5/11/chartex" xmlns:cx6="http://schemas.microsoft.com/office/drawing/2016/5/12/chartex" xmlns:cx7="http://schemas.microsoft.com/office/drawing/2016/5/13/chartex" xmlns:cx8="http://schemas.microsoft.com/office/drawing/2016/5/14/chartex" xmlns:mc="http://schemas.openxmlformats.org/markup-compatibility/2006" xmlns:aink="http://schemas.microsoft.com/office/drawing/2016/ink" xmlns:am3d="http://schemas.microsoft.com/office/drawing/2017/model3d" xmlns:o="urn:schemas-microsoft-com:office:office" xmlns:r="http://schemas.openxmlformats.org/officeDocument/2006/relationships" xmlns:m="http://schemas.openxmlformats.org/officeDocument/2006/math" xmlns:v="urn:schemas-microsoft-com:vml" xmlns:wp14="http://schemas.microsoft.com/office/word/2010/wordprocessingDrawing" xmlns:wp="http://schemas.openxmlformats.org/drawingml/2006/wordprocessingDrawing" xmlns:w10="urn:schemas-microsoft-com:office:word" xmlns:w="http://schemas.openxmlformats.org/wordprocessingml/2006/main" xmlns:w14="http://schemas.microsoft.com/office/word/2010/wordml" xmlns:w15="http://schemas.microsoft.com/office/word/2012/wordml" xmlns:w16cid="http://schemas.microsoft.com/office/word/2016/wordml/cid" xmlns:w16se="http://schemas.microsoft.com/office/word/2015/wordml/symex" xmlns:wpg="http://schemas.microsoft.com/office/word/2010/wordprocessingGroup" xmlns:wpi="http://schemas.microsoft.com/office/word/2010/wordprocessingInk" xmlns:wne="http://schemas.microsoft.com/office/word/2006/wordml" xmlns:wps="http://schemas.microsoft.com/office/word/2010/wordprocessingShape" mc:Ignorable="w14 w15 w16se w16cid wp14">
+<w:document xmlns:wpc="http://schemas.microsoft.com/office/word/2010/wordprocessingCanvas" xmlns:mc="http://schemas.openxmlformats.org/markup-compatibility/2006" xmlns:o="urn:schemas-microsoft-com:office:office" xmlns:r="http://schemas.openxmlformats.org/officeDocument/2006/relationships" xmlns:m="http://schemas.openxmlformats.org/officeDocument/2006/math" xmlns:v="urn:schemas-microsoft-com:vml" xmlns:wp14="http://schemas.microsoft.com/office/word/2010/wordprocessingDrawing" xmlns:wp="http://schemas.openxmlformats.org/drawingml/2006/wordprocessingDrawing" xmlns:w10="urn:schemas-microsoft-com:office:word" xmlns:w="http://schemas.openxmlformats.org/wordprocessingml/2006/main" xmlns:w14="http://schemas.microsoft.com/office/word/2010/wordml" xmlns:w15="http://schemas.microsoft.com/office/word/2012/wordml" xmlns:wpg="http://schemas.microsoft.com/office/word/2010/wordprocessingGroup" xmlns:wpi="http://schemas.microsoft.com/office/word/2010/wordprocessingInk" xmlns:wne="http://schemas.microsoft.com/office/word/2006/wordml" xmlns:wps="http://schemas.microsoft.com/office/word/2010/wordprocessingShape" mc:Ignorable="w14 w15 wp14">
   <w:body>
     <w:p>
       <w:r>
@@ -98,13 +98,8 @@
       </w:r>
     </w:p>
     <w:p>
-      <w:proofErr w:type="gramStart"/>
-      <w:r>
-        <w:t>....Computer</w:t>
-      </w:r>
-      <w:proofErr w:type="gramEnd"/>
-      <w:r>
-        <w:t xml:space="preserve"> science</w:t>
+      <w:r>
+        <w:t>....Computer science</w:t>
       </w:r>
     </w:p>
     <w:p>
@@ -118,13 +113,8 @@
       </w:r>
     </w:p>
     <w:p>
-      <w:proofErr w:type="gramStart"/>
-      <w:r>
-        <w:t>....Parallel</w:t>
-      </w:r>
-      <w:proofErr w:type="gramEnd"/>
-      <w:r>
-        <w:t xml:space="preserve"> processing</w:t>
+      <w:r>
+        <w:t>....Parallel processing</w:t>
       </w:r>
     </w:p>
     <w:p>
@@ -254,10 +244,7 @@
         <w:t>Spain</w:t>
       </w:r>
     </w:p>
-    <w:p>
-      <w:bookmarkStart w:id="0" w:name="_GoBack"/>
-      <w:bookmarkEnd w:id="0"/>
-    </w:p>
+    <w:p/>
     <w:p>
       <w:r>
         <w:t xml:space="preserve">For Sandia National Laboratories, use </w:t>
@@ -311,6 +298,172 @@
         <w:t>Single Instruction Multiple Data</w:t>
       </w:r>
     </w:p>
+    <w:p>
+      <w:pPr>
+        <w:ind w:left="1440" w:firstLine="720"/>
+      </w:pPr>
+    </w:p>
+    <w:p>
+      <w:pPr>
+        <w:ind w:left="1440" w:firstLine="720"/>
+      </w:pPr>
+    </w:p>
+    <w:p>
+      <w:pPr>
+        <w:rPr>
+          <w:b/>
+        </w:rPr>
+      </w:pPr>
+      <w:r>
+        <w:rPr>
+          <w:b/>
+        </w:rPr>
+        <w:t xml:space="preserve">Corrections to be made in the </w:t>
+      </w:r>
+      <w:bookmarkStart w:id="0" w:name="_GoBack"/>
+      <w:bookmarkEnd w:id="0"/>
+      <w:r>
+        <w:rPr>
+          <w:b/>
+        </w:rPr>
+        <w:t>main text:</w:t>
+      </w:r>
+    </w:p>
+    <w:p/>
+    <w:p>
+      <w:r>
+        <w:t xml:space="preserve">p. 3, Section </w:t>
+      </w:r>
+      <w:r>
+        <w:t>II-</w:t>
+      </w:r>
+      <w:r>
+        <w:t>A, 1</w:t>
+      </w:r>
+      <w:r>
+        <w:rPr>
+          <w:vertAlign w:val="superscript"/>
+        </w:rPr>
+        <w:t>st</w:t>
+      </w:r>
+      <w:r>
+        <w:t xml:space="preserve"> paragraph: replace “not only across the C, C++ and </w:t>
+      </w:r>
+      <w:proofErr w:type="gramStart"/>
+      <w:r>
+        <w:t>Fortran</w:t>
+      </w:r>
+      <w:proofErr w:type="gramEnd"/>
+      <w:r>
+        <w:t xml:space="preserve"> but” with “not only across C, C++, and Fortran but”.</w:t>
+      </w:r>
+    </w:p>
+    <w:p/>
+    <w:p>
+      <w:r>
+        <w:t xml:space="preserve">p. 5, Section IV-A, </w:t>
+      </w:r>
+      <w:r>
+        <w:t>2</w:t>
+      </w:r>
+      <w:r>
+        <w:rPr>
+          <w:vertAlign w:val="superscript"/>
+        </w:rPr>
+        <w:t>nd</w:t>
+      </w:r>
+      <w:r>
+        <w:t xml:space="preserve"> paragraph: replace “Section III,” with </w:t>
+      </w:r>
+      <w:proofErr w:type="gramStart"/>
+      <w:r>
+        <w:t>“ Section</w:t>
+      </w:r>
+      <w:proofErr w:type="gramEnd"/>
+      <w:r>
+        <w:t xml:space="preserve"> III.” (</w:t>
+      </w:r>
+      <w:proofErr w:type="gramStart"/>
+      <w:r>
+        <w:t>replace</w:t>
+      </w:r>
+      <w:proofErr w:type="gramEnd"/>
+      <w:r>
+        <w:t xml:space="preserve"> comma at end sentence with period).</w:t>
+      </w:r>
+    </w:p>
+    <w:p/>
+    <w:p>
+      <w:r>
+        <w:t>p. 6, Section IV-B, last paragraph: remove white space around “—</w:t>
+      </w:r>
+      <w:proofErr w:type="gramStart"/>
+      <w:r>
+        <w:t>“ at</w:t>
+      </w:r>
+      <w:proofErr w:type="gramEnd"/>
+      <w:r>
+        <w:t xml:space="preserve"> “storage – or may not” for consistency with other places in the text.</w:t>
+      </w:r>
+    </w:p>
+    <w:p/>
+    <w:p>
+      <w:r>
+        <w:t xml:space="preserve">p. 7, Section </w:t>
+      </w:r>
+      <w:r>
+        <w:t>V-B, 1</w:t>
+      </w:r>
+      <w:r>
+        <w:rPr>
+          <w:vertAlign w:val="superscript"/>
+        </w:rPr>
+        <w:t>st</w:t>
+      </w:r>
+      <w:r>
+        <w:t xml:space="preserve"> paragraph: insert “coprocessor” after “Intel Xeon Phi”.</w:t>
+      </w:r>
+    </w:p>
+    <w:p/>
+    <w:p>
+      <w:r>
+        <w:t>p. 11, Section V-C. 1</w:t>
+      </w:r>
+      <w:r>
+        <w:rPr>
+          <w:vertAlign w:val="superscript"/>
+        </w:rPr>
+        <w:t>st</w:t>
+      </w:r>
+      <w:r>
+        <w:t xml:space="preserve"> paragraph in left column: “The </w:t>
+      </w:r>
+      <w:r>
+        <w:rPr>
+          <w:rFonts w:ascii="Courier New" w:hAnsi="Courier New" w:cs="Courier New"/>
+        </w:rPr>
+        <w:t>task reduction</w:t>
+      </w:r>
+      <w:r>
+        <w:t xml:space="preserve"> clause” needs to be “The </w:t>
+      </w:r>
+      <w:proofErr w:type="spellStart"/>
+      <w:r>
+        <w:rPr>
+          <w:rFonts w:ascii="Courier New" w:hAnsi="Courier New" w:cs="Courier New"/>
+        </w:rPr>
+        <w:t>task_reduction</w:t>
+      </w:r>
+      <w:proofErr w:type="spellEnd"/>
+      <w:r>
+        <w:t xml:space="preserve"> clause”</w:t>
+      </w:r>
+      <w:r>
+        <w:t>.</w:t>
+      </w:r>
+    </w:p>
+    <w:p/>
+    <w:p/>
     <w:sectPr>
       <w:pgSz w:w="12240" w:h="15840"/>
       <w:pgMar w:top="1440" w:right="1440" w:bottom="1440" w:left="1440" w:header="720" w:footer="720" w:gutter="0"/>
@@ -322,7 +475,7 @@
 </file>
 
 <file path=word/numbering.xml><?xml version="1.0" encoding="utf-8"?>
-<w:numbering xmlns:wpc="http://schemas.microsoft.com/office/word/2010/wordprocessingCanvas" xmlns:cx="http://schemas.microsoft.com/office/drawing/2014/chartex" xmlns:cx1="http://schemas.microsoft.com/office/drawing/2015/9/8/chartex" xmlns:cx2="http://schemas.microsoft.com/office/drawing/2015/10/21/chartex" xmlns:cx3="http://schemas.microsoft.com/office/drawing/2016/5/9/chartex" xmlns:cx4="http://schemas.microsoft.com/office/drawing/2016/5/10/chartex" xmlns:cx5="http://schemas.microsoft.com/office/drawing/2016/5/11/chartex" xmlns:cx6="http://schemas.microsoft.com/office/drawing/2016/5/12/chartex" xmlns:cx7="http://schemas.microsoft.com/office/drawing/2016/5/13/chartex" xmlns:cx8="http://schemas.microsoft.com/office/drawing/2016/5/14/chartex" xmlns:mc="http://schemas.openxmlformats.org/markup-compatibility/2006" xmlns:aink="http://schemas.microsoft.com/office/drawing/2016/ink" xmlns:am3d="http://schemas.microsoft.com/office/drawing/2017/model3d" xmlns:o="urn:schemas-microsoft-com:office:office" xmlns:r="http://schemas.openxmlformats.org/officeDocument/2006/relationships" xmlns:m="http://schemas.openxmlformats.org/officeDocument/2006/math" xmlns:v="urn:schemas-microsoft-com:vml" xmlns:wp14="http://schemas.microsoft.com/office/word/2010/wordprocessingDrawing" xmlns:wp="http://schemas.openxmlformats.org/drawingml/2006/wordprocessingDrawing" xmlns:w10="urn:schemas-microsoft-com:office:word" xmlns:w="http://schemas.openxmlformats.org/wordprocessingml/2006/main" xmlns:w14="http://schemas.microsoft.com/office/word/2010/wordml" xmlns:w15="http://schemas.microsoft.com/office/word/2012/wordml" xmlns:w16cid="http://schemas.microsoft.com/office/word/2016/wordml/cid" xmlns:w16se="http://schemas.microsoft.com/office/word/2015/wordml/symex" xmlns:wpg="http://schemas.microsoft.com/office/word/2010/wordprocessingGroup" xmlns:wpi="http://schemas.microsoft.com/office/word/2010/wordprocessingInk" xmlns:wne="http://schemas.microsoft.com/office/word/2006/wordml" xmlns:wps="http://schemas.microsoft.com/office/word/2010/wordprocessingShape" mc:Ignorable="w14 w15 w16se w16cid wp14">
+<w:numbering xmlns:wpc="http://schemas.microsoft.com/office/word/2010/wordprocessingCanvas" xmlns:mc="http://schemas.openxmlformats.org/markup-compatibility/2006" xmlns:o="urn:schemas-microsoft-com:office:office" xmlns:r="http://schemas.openxmlformats.org/officeDocument/2006/relationships" xmlns:m="http://schemas.openxmlformats.org/officeDocument/2006/math" xmlns:v="urn:schemas-microsoft-com:vml" xmlns:wp14="http://schemas.microsoft.com/office/word/2010/wordprocessingDrawing" xmlns:wp="http://schemas.openxmlformats.org/drawingml/2006/wordprocessingDrawing" xmlns:w10="urn:schemas-microsoft-com:office:word" xmlns:w="http://schemas.openxmlformats.org/wordprocessingml/2006/main" xmlns:w14="http://schemas.microsoft.com/office/word/2010/wordml" xmlns:w15="http://schemas.microsoft.com/office/word/2012/wordml" xmlns:wpg="http://schemas.microsoft.com/office/word/2010/wordprocessingGroup" xmlns:wpi="http://schemas.microsoft.com/office/word/2010/wordprocessingInk" xmlns:wne="http://schemas.microsoft.com/office/word/2006/wordml" xmlns:wps="http://schemas.microsoft.com/office/word/2010/wordprocessingShape" mc:Ignorable="w14 w15 wp14">
   <w:abstractNum w:abstractNumId="0" w15:restartNumberingAfterBreak="0">
     <w:nsid w:val="58452222"/>
     <w:multiLevelType w:val="multilevel"/>
@@ -443,7 +596,7 @@
 </file>
 
 <file path=word/styles.xml><?xml version="1.0" encoding="utf-8"?>
-<w:styles xmlns:mc="http://schemas.openxmlformats.org/markup-compatibility/2006" xmlns:r="http://schemas.openxmlformats.org/officeDocument/2006/relationships" xmlns:w="http://schemas.openxmlformats.org/wordprocessingml/2006/main" xmlns:w14="http://schemas.microsoft.com/office/word/2010/wordml" xmlns:w15="http://schemas.microsoft.com/office/word/2012/wordml" xmlns:w16cid="http://schemas.microsoft.com/office/word/2016/wordml/cid" xmlns:w16se="http://schemas.microsoft.com/office/word/2015/wordml/symex" mc:Ignorable="w14 w15 w16se w16cid">
+<w:styles xmlns:mc="http://schemas.openxmlformats.org/markup-compatibility/2006" xmlns:r="http://schemas.openxmlformats.org/officeDocument/2006/relationships" xmlns:w="http://schemas.openxmlformats.org/wordprocessingml/2006/main" xmlns:w14="http://schemas.microsoft.com/office/word/2010/wordml" xmlns:w15="http://schemas.microsoft.com/office/word/2012/wordml" mc:Ignorable="w14 w15">
   <w:docDefaults>
     <w:rPrDefault>
       <w:rPr>
@@ -455,7 +608,7 @@
     </w:rPrDefault>
     <w:pPrDefault/>
   </w:docDefaults>
-  <w:latentStyles w:defLockedState="0" w:defUIPriority="99" w:defSemiHidden="0" w:defUnhideWhenUsed="0" w:defQFormat="0" w:count="375">
+  <w:latentStyles w:defLockedState="0" w:defUIPriority="99" w:defSemiHidden="0" w:defUnhideWhenUsed="0" w:defQFormat="0" w:count="371">
     <w:lsdException w:name="Normal" w:uiPriority="0" w:qFormat="1"/>
     <w:lsdException w:name="heading 1" w:uiPriority="9" w:qFormat="1"/>
     <w:lsdException w:name="heading 2" w:semiHidden="1" w:uiPriority="9" w:unhideWhenUsed="1" w:qFormat="1"/>
@@ -827,8 +980,6 @@
     <w:lsdException w:name="List Table 5 Dark Accent 6" w:uiPriority="50"/>
     <w:lsdException w:name="List Table 6 Colorful Accent 6" w:uiPriority="51"/>
     <w:lsdException w:name="List Table 7 Colorful Accent 6" w:uiPriority="52"/>
-    <w:lsdException w:name="Mention" w:semiHidden="1" w:unhideWhenUsed="1"/>
-    <w:lsdException w:name="Smart Hyperlink" w:semiHidden="1" w:unhideWhenUsed="1"/>
   </w:latentStyles>
   <w:style w:type="paragraph" w:default="1" w:styleId="Normal">
     <w:name w:val="Normal"/>
@@ -841,6 +992,7 @@
   <w:style w:type="character" w:default="1" w:styleId="DefaultParagraphFont">
     <w:name w:val="Default Paragraph Font"/>
     <w:uiPriority w:val="1"/>
+    <w:semiHidden/>
     <w:unhideWhenUsed/>
   </w:style>
   <w:style w:type="table" w:default="1" w:styleId="TableNormal">

</xml_diff>

<commit_message>
finished my pass on the proof
</commit_message>
<xml_diff>
--- a/OpenMP_IEEE_proof.addendum.docx
+++ b/OpenMP_IEEE_proof.addendum.docx
@@ -1,6 +1,6 @@
 
 <file path=word/document.xml><?xml version="1.0" encoding="utf-8"?>
-<w:document xmlns:wpc="http://schemas.microsoft.com/office/word/2010/wordprocessingCanvas" xmlns:mc="http://schemas.openxmlformats.org/markup-compatibility/2006" xmlns:o="urn:schemas-microsoft-com:office:office" xmlns:r="http://schemas.openxmlformats.org/officeDocument/2006/relationships" xmlns:m="http://schemas.openxmlformats.org/officeDocument/2006/math" xmlns:v="urn:schemas-microsoft-com:vml" xmlns:wp14="http://schemas.microsoft.com/office/word/2010/wordprocessingDrawing" xmlns:wp="http://schemas.openxmlformats.org/drawingml/2006/wordprocessingDrawing" xmlns:w10="urn:schemas-microsoft-com:office:word" xmlns:w="http://schemas.openxmlformats.org/wordprocessingml/2006/main" xmlns:w14="http://schemas.microsoft.com/office/word/2010/wordml" xmlns:w15="http://schemas.microsoft.com/office/word/2012/wordml" xmlns:wpg="http://schemas.microsoft.com/office/word/2010/wordprocessingGroup" xmlns:wpi="http://schemas.microsoft.com/office/word/2010/wordprocessingInk" xmlns:wne="http://schemas.microsoft.com/office/word/2006/wordml" xmlns:wps="http://schemas.microsoft.com/office/word/2010/wordprocessingShape" mc:Ignorable="w14 w15 wp14">
+<w:document xmlns:wpc="http://schemas.microsoft.com/office/word/2010/wordprocessingCanvas" xmlns:cx="http://schemas.microsoft.com/office/drawing/2014/chartex" xmlns:cx1="http://schemas.microsoft.com/office/drawing/2015/9/8/chartex" xmlns:cx2="http://schemas.microsoft.com/office/drawing/2015/10/21/chartex" xmlns:cx3="http://schemas.microsoft.com/office/drawing/2016/5/9/chartex" xmlns:cx4="http://schemas.microsoft.com/office/drawing/2016/5/10/chartex" xmlns:cx5="http://schemas.microsoft.com/office/drawing/2016/5/11/chartex" xmlns:cx6="http://schemas.microsoft.com/office/drawing/2016/5/12/chartex" xmlns:cx7="http://schemas.microsoft.com/office/drawing/2016/5/13/chartex" xmlns:cx8="http://schemas.microsoft.com/office/drawing/2016/5/14/chartex" xmlns:mc="http://schemas.openxmlformats.org/markup-compatibility/2006" xmlns:aink="http://schemas.microsoft.com/office/drawing/2016/ink" xmlns:am3d="http://schemas.microsoft.com/office/drawing/2017/model3d" xmlns:o="urn:schemas-microsoft-com:office:office" xmlns:r="http://schemas.openxmlformats.org/officeDocument/2006/relationships" xmlns:m="http://schemas.openxmlformats.org/officeDocument/2006/math" xmlns:v="urn:schemas-microsoft-com:vml" xmlns:wp14="http://schemas.microsoft.com/office/word/2010/wordprocessingDrawing" xmlns:wp="http://schemas.openxmlformats.org/drawingml/2006/wordprocessingDrawing" xmlns:w10="urn:schemas-microsoft-com:office:word" xmlns:w="http://schemas.openxmlformats.org/wordprocessingml/2006/main" xmlns:w14="http://schemas.microsoft.com/office/word/2010/wordml" xmlns:w15="http://schemas.microsoft.com/office/word/2012/wordml" xmlns:w16cid="http://schemas.microsoft.com/office/word/2016/wordml/cid" xmlns:w16se="http://schemas.microsoft.com/office/word/2015/wordml/symex" xmlns:wpg="http://schemas.microsoft.com/office/word/2010/wordprocessingGroup" xmlns:wpi="http://schemas.microsoft.com/office/word/2010/wordprocessingInk" xmlns:wne="http://schemas.microsoft.com/office/word/2006/wordml" xmlns:wps="http://schemas.microsoft.com/office/word/2010/wordprocessingShape" mc:Ignorable="w14 w15 w16se w16cid wp14">
   <w:body>
     <w:p>
       <w:r>
@@ -318,152 +318,329 @@
         <w:rPr>
           <w:b/>
         </w:rPr>
-        <w:t xml:space="preserve">Corrections to be made in the </w:t>
+        <w:t>Corrections to be made in the main text:</w:t>
+      </w:r>
+    </w:p>
+    <w:p/>
+    <w:p>
+      <w:r>
+        <w:t xml:space="preserve">p. 3, Section </w:t>
+      </w:r>
+      <w:r>
+        <w:t>I</w:t>
+      </w:r>
+      <w:r>
+        <w:t>I</w:t>
+      </w:r>
+      <w:r>
+        <w:t>I-</w:t>
+      </w:r>
+      <w:r>
+        <w:t>A, 1</w:t>
+      </w:r>
+      <w:r>
+        <w:rPr>
+          <w:vertAlign w:val="superscript"/>
+        </w:rPr>
+        <w:t>st</w:t>
+      </w:r>
+      <w:r>
+        <w:t xml:space="preserve"> paragraph: replace “not only across the C, C++ and Fortran but” with “not only across C, C++, and Fortran but”</w:t>
+      </w:r>
+      <w:r>
+        <w:t xml:space="preserve"> (i.e., delete “the”)</w:t>
+      </w:r>
+      <w:r>
+        <w:t>.</w:t>
+      </w:r>
+    </w:p>
+    <w:p/>
+    <w:p>
+      <w:r>
+        <w:t>p. 3, Section I</w:t>
+      </w:r>
+      <w:r>
+        <w:t>I</w:t>
+      </w:r>
+      <w:r>
+        <w:t>I-A, 2</w:t>
+      </w:r>
+      <w:r>
+        <w:rPr>
+          <w:vertAlign w:val="superscript"/>
+        </w:rPr>
+        <w:t>nd</w:t>
+      </w:r>
+      <w:r>
+        <w:t xml:space="preserve"> paragraph</w:t>
+      </w:r>
+      <w:r>
+        <w:t>:</w:t>
+      </w:r>
+      <w:r>
+        <w:t xml:space="preserve"> replace “</w:t>
+      </w:r>
+      <w:r>
+        <w:t>for por</w:t>
+      </w:r>
+      <w:r>
+        <w:t>tability expressing parallelism” with “for portabl</w:t>
+      </w:r>
+      <w:r>
+        <w:t>y expressing parallelism</w:t>
+      </w:r>
+      <w:r>
+        <w:t>” (i.e.,</w:t>
+      </w:r>
+      <w:r>
+        <w:t xml:space="preserve"> </w:t>
+      </w:r>
+      <w:r>
+        <w:t>change “portability” to “portably”).</w:t>
+      </w:r>
+    </w:p>
+    <w:p/>
+    <w:p>
+      <w:r>
+        <w:t xml:space="preserve">p. 4, Section </w:t>
+      </w:r>
+      <w:r>
+        <w:t>I</w:t>
+      </w:r>
+      <w:r>
+        <w:t>II-A, 2</w:t>
+      </w:r>
+      <w:r>
+        <w:rPr>
+          <w:vertAlign w:val="superscript"/>
+        </w:rPr>
+        <w:t>nd</w:t>
+      </w:r>
+      <w:r>
+        <w:t xml:space="preserve"> to last paragraph</w:t>
+      </w:r>
+      <w:r>
+        <w:t>: replace “</w:t>
+      </w:r>
+      <w:r>
+        <w:t>which is the mo</w:t>
+      </w:r>
+      <w:r>
+        <w:t>st recent preview of OpenMP 5.0” with “</w:t>
+      </w:r>
+      <w:r>
+        <w:t xml:space="preserve">which </w:t>
+      </w:r>
+      <w:r>
+        <w:t>provided a preview of OpenMP 5.0” (i.e., change “is the most recent” to “provided a”).</w:t>
+      </w:r>
+    </w:p>
+    <w:p/>
+    <w:p>
+      <w:r>
+        <w:t xml:space="preserve">p. 5, Section IV-A, </w:t>
+      </w:r>
+      <w:r>
+        <w:t>2</w:t>
+      </w:r>
+      <w:r>
+        <w:rPr>
+          <w:vertAlign w:val="superscript"/>
+        </w:rPr>
+        <w:t>nd</w:t>
+      </w:r>
+      <w:r>
+        <w:t xml:space="preserve"> paragraph: replace “Section III,” with </w:t>
+      </w:r>
+      <w:proofErr w:type="gramStart"/>
+      <w:r>
+        <w:t>“ Section</w:t>
+      </w:r>
+      <w:proofErr w:type="gramEnd"/>
+      <w:r>
+        <w:t xml:space="preserve"> III.” (</w:t>
+      </w:r>
+      <w:r>
+        <w:t xml:space="preserve">i.e., </w:t>
+      </w:r>
+      <w:r>
+        <w:t xml:space="preserve">replace comma at end </w:t>
+      </w:r>
+      <w:r>
+        <w:t xml:space="preserve">of </w:t>
+      </w:r>
+      <w:r>
+        <w:t>sentence with period).</w:t>
+      </w:r>
+    </w:p>
+    <w:p/>
+    <w:p>
+      <w:r>
+        <w:t>p. 6, Section IV-B, last paragraph: remove white space around “</w:t>
+      </w:r>
+      <w:proofErr w:type="gramStart"/>
+      <w:r>
+        <w:t>—“ at</w:t>
+      </w:r>
+      <w:proofErr w:type="gramEnd"/>
+      <w:r>
+        <w:t xml:space="preserve"> “storage – or may not” for consistency with other places in the text.</w:t>
+      </w:r>
+    </w:p>
+    <w:p/>
+    <w:p>
+      <w:r>
+        <w:t xml:space="preserve">p. 7, Section </w:t>
+      </w:r>
+      <w:r>
+        <w:t>V-B, 1</w:t>
+      </w:r>
+      <w:r>
+        <w:rPr>
+          <w:vertAlign w:val="superscript"/>
+        </w:rPr>
+        <w:t>st</w:t>
+      </w:r>
+      <w:r>
+        <w:t xml:space="preserve"> paragraph:</w:t>
+      </w:r>
+      <w:r>
+        <w:t xml:space="preserve"> replace “like the Intel Xeon Phi” with “like the Intel Xeon Phi coprocessor” (i.e.,</w:t>
+      </w:r>
+      <w:r>
+        <w:t xml:space="preserve"> insert “coprocessor” after “Intel Xeon Phi”</w:t>
+      </w:r>
+      <w:r>
+        <w:t>)</w:t>
+      </w:r>
+      <w:r>
+        <w:t>.</w:t>
+      </w:r>
+    </w:p>
+    <w:p/>
+    <w:p>
+      <w:r>
+        <w:t>p. 8, Section V-C, 2</w:t>
+      </w:r>
+      <w:r>
+        <w:rPr>
+          <w:vertAlign w:val="superscript"/>
+        </w:rPr>
+        <w:t>nd</w:t>
+      </w:r>
+      <w:r>
+        <w:t xml:space="preserve"> to last paragraph: replace “</w:t>
+      </w:r>
+      <w:r>
+        <w:t>that all child tasks of</w:t>
+      </w:r>
+      <w:r>
+        <w:t xml:space="preserve"> the current task must compete” with “</w:t>
+      </w:r>
+      <w:r>
+        <w:t xml:space="preserve">that all child tasks of </w:t>
+      </w:r>
+      <w:r>
+        <w:t>the current task must complete” (i.e., change “compete” to “complete”).</w:t>
+      </w:r>
+    </w:p>
+    <w:p/>
+    <w:p>
+      <w:r>
+        <w:t xml:space="preserve">p. 11, Section V-C. </w:t>
+      </w:r>
+      <w:r>
+        <w:t>3</w:t>
+      </w:r>
+      <w:r>
+        <w:rPr>
+          <w:vertAlign w:val="superscript"/>
+        </w:rPr>
+        <w:t>rd</w:t>
+      </w:r>
+      <w:r>
+        <w:t xml:space="preserve"> to last</w:t>
+      </w:r>
+      <w:r>
+        <w:t xml:space="preserve"> paragraph: </w:t>
+      </w:r>
+      <w:r>
+        <w:t xml:space="preserve">Change </w:t>
+      </w:r>
+      <w:r>
+        <w:t xml:space="preserve">“The </w:t>
+      </w:r>
+      <w:r>
+        <w:rPr>
+          <w:rFonts w:ascii="Courier New" w:hAnsi="Courier New" w:cs="Courier New"/>
+        </w:rPr>
+        <w:t>task reduction</w:t>
+      </w:r>
+      <w:r>
+        <w:t xml:space="preserve"> clause” to “The </w:t>
+      </w:r>
+      <w:proofErr w:type="spellStart"/>
+      <w:r>
+        <w:rPr>
+          <w:rFonts w:ascii="Courier New" w:hAnsi="Courier New" w:cs="Courier New"/>
+        </w:rPr>
+        <w:t>task_reduction</w:t>
+      </w:r>
+      <w:proofErr w:type="spellEnd"/>
+      <w:r>
+        <w:t xml:space="preserve"> clause”</w:t>
+      </w:r>
+      <w:r>
+        <w:t xml:space="preserve"> (i.e., add underscore)</w:t>
+      </w:r>
+      <w:r>
+        <w:t>.</w:t>
+      </w:r>
+    </w:p>
+    <w:p/>
+    <w:p>
+      <w:r>
+        <w:t>p. 11, Section V-D, 2</w:t>
+      </w:r>
+      <w:r>
+        <w:rPr>
+          <w:vertAlign w:val="superscript"/>
+        </w:rPr>
+        <w:t>nd</w:t>
+      </w:r>
+      <w:r>
+        <w:t xml:space="preserve"> to last paragraph: replace</w:t>
+      </w:r>
+      <w:r>
+        <w:t xml:space="preserve"> “</w:t>
+      </w:r>
+      <w:r>
+        <w:t xml:space="preserve">to support </w:t>
+      </w:r>
+      <w:r>
+        <w:t>rapid adaption of existing pro</w:t>
+      </w:r>
+      <w:r>
+        <w:t>grams</w:t>
+      </w:r>
+      <w:r>
+        <w:t>”</w:t>
+      </w:r>
+      <w:r>
+        <w:t xml:space="preserve"> </w:t>
+      </w:r>
+      <w:r>
+        <w:t>with “</w:t>
+      </w:r>
+      <w:r>
+        <w:t xml:space="preserve">to support rapid </w:t>
+      </w:r>
+      <w:r>
+        <w:t>adaptation of existing programs” (i.e., change “adaption” to “adaptation”).</w:t>
       </w:r>
       <w:bookmarkStart w:id="0" w:name="_GoBack"/>
       <w:bookmarkEnd w:id="0"/>
-      <w:r>
-        <w:rPr>
-          <w:b/>
-        </w:rPr>
-        <w:t>main text:</w:t>
-      </w:r>
-    </w:p>
-    <w:p/>
-    <w:p>
-      <w:r>
-        <w:t xml:space="preserve">p. 3, Section </w:t>
-      </w:r>
-      <w:r>
-        <w:t>II-</w:t>
-      </w:r>
-      <w:r>
-        <w:t>A, 1</w:t>
-      </w:r>
-      <w:r>
-        <w:rPr>
-          <w:vertAlign w:val="superscript"/>
-        </w:rPr>
-        <w:t>st</w:t>
-      </w:r>
-      <w:r>
-        <w:t xml:space="preserve"> paragraph: replace “not only across the C, C++ and </w:t>
-      </w:r>
-      <w:proofErr w:type="gramStart"/>
-      <w:r>
-        <w:t>Fortran</w:t>
-      </w:r>
-      <w:proofErr w:type="gramEnd"/>
-      <w:r>
-        <w:t xml:space="preserve"> but” with “not only across C, C++, and Fortran but”.</w:t>
-      </w:r>
-    </w:p>
-    <w:p/>
-    <w:p>
-      <w:r>
-        <w:t xml:space="preserve">p. 5, Section IV-A, </w:t>
-      </w:r>
-      <w:r>
-        <w:t>2</w:t>
-      </w:r>
-      <w:r>
-        <w:rPr>
-          <w:vertAlign w:val="superscript"/>
-        </w:rPr>
-        <w:t>nd</w:t>
-      </w:r>
-      <w:r>
-        <w:t xml:space="preserve"> paragraph: replace “Section III,” with </w:t>
-      </w:r>
-      <w:proofErr w:type="gramStart"/>
-      <w:r>
-        <w:t>“ Section</w:t>
-      </w:r>
-      <w:proofErr w:type="gramEnd"/>
-      <w:r>
-        <w:t xml:space="preserve"> III.” (</w:t>
-      </w:r>
-      <w:proofErr w:type="gramStart"/>
-      <w:r>
-        <w:t>replace</w:t>
-      </w:r>
-      <w:proofErr w:type="gramEnd"/>
-      <w:r>
-        <w:t xml:space="preserve"> comma at end sentence with period).</w:t>
-      </w:r>
-    </w:p>
-    <w:p/>
-    <w:p>
-      <w:r>
-        <w:t>p. 6, Section IV-B, last paragraph: remove white space around “—</w:t>
-      </w:r>
-      <w:proofErr w:type="gramStart"/>
-      <w:r>
-        <w:t>“ at</w:t>
-      </w:r>
-      <w:proofErr w:type="gramEnd"/>
-      <w:r>
-        <w:t xml:space="preserve"> “storage – or may not” for consistency with other places in the text.</w:t>
-      </w:r>
-    </w:p>
-    <w:p/>
-    <w:p>
-      <w:r>
-        <w:t xml:space="preserve">p. 7, Section </w:t>
-      </w:r>
-      <w:r>
-        <w:t>V-B, 1</w:t>
-      </w:r>
-      <w:r>
-        <w:rPr>
-          <w:vertAlign w:val="superscript"/>
-        </w:rPr>
-        <w:t>st</w:t>
-      </w:r>
-      <w:r>
-        <w:t xml:space="preserve"> paragraph: insert “coprocessor” after “Intel Xeon Phi”.</w:t>
-      </w:r>
-    </w:p>
-    <w:p/>
-    <w:p>
-      <w:r>
-        <w:t>p. 11, Section V-C. 1</w:t>
-      </w:r>
-      <w:r>
-        <w:rPr>
-          <w:vertAlign w:val="superscript"/>
-        </w:rPr>
-        <w:t>st</w:t>
-      </w:r>
-      <w:r>
-        <w:t xml:space="preserve"> paragraph in left column: “The </w:t>
-      </w:r>
-      <w:r>
-        <w:rPr>
-          <w:rFonts w:ascii="Courier New" w:hAnsi="Courier New" w:cs="Courier New"/>
-        </w:rPr>
-        <w:t>task reduction</w:t>
-      </w:r>
-      <w:r>
-        <w:t xml:space="preserve"> clause” needs to be “The </w:t>
-      </w:r>
-      <w:proofErr w:type="spellStart"/>
-      <w:r>
-        <w:rPr>
-          <w:rFonts w:ascii="Courier New" w:hAnsi="Courier New" w:cs="Courier New"/>
-        </w:rPr>
-        <w:t>task_reduction</w:t>
-      </w:r>
-      <w:proofErr w:type="spellEnd"/>
-      <w:r>
-        <w:t xml:space="preserve"> clause”</w:t>
-      </w:r>
-      <w:r>
-        <w:t>.</w:t>
-      </w:r>
-    </w:p>
-    <w:p/>
-    <w:p/>
+    </w:p>
     <w:sectPr>
       <w:pgSz w:w="12240" w:h="15840"/>
       <w:pgMar w:top="1440" w:right="1440" w:bottom="1440" w:left="1440" w:header="720" w:footer="720" w:gutter="0"/>
@@ -475,7 +652,7 @@
 </file>
 
 <file path=word/numbering.xml><?xml version="1.0" encoding="utf-8"?>
-<w:numbering xmlns:wpc="http://schemas.microsoft.com/office/word/2010/wordprocessingCanvas" xmlns:mc="http://schemas.openxmlformats.org/markup-compatibility/2006" xmlns:o="urn:schemas-microsoft-com:office:office" xmlns:r="http://schemas.openxmlformats.org/officeDocument/2006/relationships" xmlns:m="http://schemas.openxmlformats.org/officeDocument/2006/math" xmlns:v="urn:schemas-microsoft-com:vml" xmlns:wp14="http://schemas.microsoft.com/office/word/2010/wordprocessingDrawing" xmlns:wp="http://schemas.openxmlformats.org/drawingml/2006/wordprocessingDrawing" xmlns:w10="urn:schemas-microsoft-com:office:word" xmlns:w="http://schemas.openxmlformats.org/wordprocessingml/2006/main" xmlns:w14="http://schemas.microsoft.com/office/word/2010/wordml" xmlns:w15="http://schemas.microsoft.com/office/word/2012/wordml" xmlns:wpg="http://schemas.microsoft.com/office/word/2010/wordprocessingGroup" xmlns:wpi="http://schemas.microsoft.com/office/word/2010/wordprocessingInk" xmlns:wne="http://schemas.microsoft.com/office/word/2006/wordml" xmlns:wps="http://schemas.microsoft.com/office/word/2010/wordprocessingShape" mc:Ignorable="w14 w15 wp14">
+<w:numbering xmlns:wpc="http://schemas.microsoft.com/office/word/2010/wordprocessingCanvas" xmlns:cx="http://schemas.microsoft.com/office/drawing/2014/chartex" xmlns:cx1="http://schemas.microsoft.com/office/drawing/2015/9/8/chartex" xmlns:cx2="http://schemas.microsoft.com/office/drawing/2015/10/21/chartex" xmlns:cx3="http://schemas.microsoft.com/office/drawing/2016/5/9/chartex" xmlns:cx4="http://schemas.microsoft.com/office/drawing/2016/5/10/chartex" xmlns:cx5="http://schemas.microsoft.com/office/drawing/2016/5/11/chartex" xmlns:cx6="http://schemas.microsoft.com/office/drawing/2016/5/12/chartex" xmlns:cx7="http://schemas.microsoft.com/office/drawing/2016/5/13/chartex" xmlns:cx8="http://schemas.microsoft.com/office/drawing/2016/5/14/chartex" xmlns:mc="http://schemas.openxmlformats.org/markup-compatibility/2006" xmlns:aink="http://schemas.microsoft.com/office/drawing/2016/ink" xmlns:am3d="http://schemas.microsoft.com/office/drawing/2017/model3d" xmlns:o="urn:schemas-microsoft-com:office:office" xmlns:r="http://schemas.openxmlformats.org/officeDocument/2006/relationships" xmlns:m="http://schemas.openxmlformats.org/officeDocument/2006/math" xmlns:v="urn:schemas-microsoft-com:vml" xmlns:wp14="http://schemas.microsoft.com/office/word/2010/wordprocessingDrawing" xmlns:wp="http://schemas.openxmlformats.org/drawingml/2006/wordprocessingDrawing" xmlns:w10="urn:schemas-microsoft-com:office:word" xmlns:w="http://schemas.openxmlformats.org/wordprocessingml/2006/main" xmlns:w14="http://schemas.microsoft.com/office/word/2010/wordml" xmlns:w15="http://schemas.microsoft.com/office/word/2012/wordml" xmlns:w16cid="http://schemas.microsoft.com/office/word/2016/wordml/cid" xmlns:w16se="http://schemas.microsoft.com/office/word/2015/wordml/symex" xmlns:wpg="http://schemas.microsoft.com/office/word/2010/wordprocessingGroup" xmlns:wpi="http://schemas.microsoft.com/office/word/2010/wordprocessingInk" xmlns:wne="http://schemas.microsoft.com/office/word/2006/wordml" xmlns:wps="http://schemas.microsoft.com/office/word/2010/wordprocessingShape" mc:Ignorable="w14 w15 w16se w16cid wp14">
   <w:abstractNum w:abstractNumId="0" w15:restartNumberingAfterBreak="0">
     <w:nsid w:val="58452222"/>
     <w:multiLevelType w:val="multilevel"/>
@@ -596,7 +773,7 @@
 </file>
 
 <file path=word/styles.xml><?xml version="1.0" encoding="utf-8"?>
-<w:styles xmlns:mc="http://schemas.openxmlformats.org/markup-compatibility/2006" xmlns:r="http://schemas.openxmlformats.org/officeDocument/2006/relationships" xmlns:w="http://schemas.openxmlformats.org/wordprocessingml/2006/main" xmlns:w14="http://schemas.microsoft.com/office/word/2010/wordml" xmlns:w15="http://schemas.microsoft.com/office/word/2012/wordml" mc:Ignorable="w14 w15">
+<w:styles xmlns:mc="http://schemas.openxmlformats.org/markup-compatibility/2006" xmlns:r="http://schemas.openxmlformats.org/officeDocument/2006/relationships" xmlns:w="http://schemas.openxmlformats.org/wordprocessingml/2006/main" xmlns:w14="http://schemas.microsoft.com/office/word/2010/wordml" xmlns:w15="http://schemas.microsoft.com/office/word/2012/wordml" xmlns:w16cid="http://schemas.microsoft.com/office/word/2016/wordml/cid" xmlns:w16se="http://schemas.microsoft.com/office/word/2015/wordml/symex" mc:Ignorable="w14 w15 w16se w16cid">
   <w:docDefaults>
     <w:rPrDefault>
       <w:rPr>
@@ -608,7 +785,7 @@
     </w:rPrDefault>
     <w:pPrDefault/>
   </w:docDefaults>
-  <w:latentStyles w:defLockedState="0" w:defUIPriority="99" w:defSemiHidden="0" w:defUnhideWhenUsed="0" w:defQFormat="0" w:count="371">
+  <w:latentStyles w:defLockedState="0" w:defUIPriority="99" w:defSemiHidden="0" w:defUnhideWhenUsed="0" w:defQFormat="0" w:count="375">
     <w:lsdException w:name="Normal" w:uiPriority="0" w:qFormat="1"/>
     <w:lsdException w:name="heading 1" w:uiPriority="9" w:qFormat="1"/>
     <w:lsdException w:name="heading 2" w:semiHidden="1" w:uiPriority="9" w:unhideWhenUsed="1" w:qFormat="1"/>
@@ -714,7 +891,6 @@
     <w:lsdException w:name="HTML Sample" w:semiHidden="1" w:unhideWhenUsed="1"/>
     <w:lsdException w:name="HTML Typewriter" w:semiHidden="1" w:unhideWhenUsed="1"/>
     <w:lsdException w:name="HTML Variable" w:semiHidden="1" w:unhideWhenUsed="1"/>
-    <w:lsdException w:name="Normal Table" w:semiHidden="1" w:unhideWhenUsed="1"/>
     <w:lsdException w:name="annotation subject" w:semiHidden="1" w:unhideWhenUsed="1"/>
     <w:lsdException w:name="No List" w:semiHidden="1" w:unhideWhenUsed="1"/>
     <w:lsdException w:name="Outline List 1" w:semiHidden="1" w:unhideWhenUsed="1"/>
@@ -758,10 +934,8 @@
     <w:lsdException w:name="Table Elegant" w:semiHidden="1" w:unhideWhenUsed="1"/>
     <w:lsdException w:name="Table Professional" w:semiHidden="1" w:unhideWhenUsed="1"/>
     <w:lsdException w:name="Table Subtle 1" w:semiHidden="1" w:unhideWhenUsed="1"/>
-    <w:lsdException w:name="Table Subtle 2" w:semiHidden="1" w:unhideWhenUsed="1"/>
     <w:lsdException w:name="Table Web 1" w:semiHidden="1" w:unhideWhenUsed="1"/>
     <w:lsdException w:name="Table Web 2" w:semiHidden="1" w:unhideWhenUsed="1"/>
-    <w:lsdException w:name="Table Web 3" w:semiHidden="1" w:unhideWhenUsed="1"/>
     <w:lsdException w:name="Balloon Text" w:semiHidden="1" w:unhideWhenUsed="1"/>
     <w:lsdException w:name="Table Grid" w:uiPriority="39"/>
     <w:lsdException w:name="Table Theme" w:semiHidden="1" w:unhideWhenUsed="1"/>
@@ -980,6 +1154,10 @@
     <w:lsdException w:name="List Table 5 Dark Accent 6" w:uiPriority="50"/>
     <w:lsdException w:name="List Table 6 Colorful Accent 6" w:uiPriority="51"/>
     <w:lsdException w:name="List Table 7 Colorful Accent 6" w:uiPriority="52"/>
+    <w:lsdException w:name="Mention" w:semiHidden="1" w:unhideWhenUsed="1"/>
+    <w:lsdException w:name="Smart Hyperlink" w:semiHidden="1" w:unhideWhenUsed="1"/>
+    <w:lsdException w:name="Hashtag" w:semiHidden="1" w:unhideWhenUsed="1"/>
+    <w:lsdException w:name="Unresolved Mention" w:semiHidden="1" w:unhideWhenUsed="1"/>
   </w:latentStyles>
   <w:style w:type="paragraph" w:default="1" w:styleId="Normal">
     <w:name w:val="Normal"/>
@@ -992,7 +1170,6 @@
   <w:style w:type="character" w:default="1" w:styleId="DefaultParagraphFont">
     <w:name w:val="Default Paragraph Font"/>
     <w:uiPriority w:val="1"/>
-    <w:semiHidden/>
     <w:unhideWhenUsed/>
   </w:style>
   <w:style w:type="table" w:default="1" w:styleId="TableNormal">
@@ -1015,6 +1192,14 @@
     <w:uiPriority w:val="99"/>
     <w:semiHidden/>
     <w:unhideWhenUsed/>
+  </w:style>
+  <w:style w:type="paragraph" w:styleId="NormalWeb">
+    <w:name w:val="Normal (Web)"/>
+    <w:basedOn w:val="Normal"/>
+    <w:uiPriority w:val="99"/>
+    <w:semiHidden/>
+    <w:unhideWhenUsed/>
+    <w:rsid w:val="00D00F35"/>
   </w:style>
 </w:styles>
 </file>

</xml_diff>

<commit_message>
added introductory text to addendum and added it to the proof file
</commit_message>
<xml_diff>
--- a/OpenMP_IEEE_proof.addendum.docx
+++ b/OpenMP_IEEE_proof.addendum.docx
@@ -4,7 +4,33 @@
   <w:body>
     <w:p>
       <w:r>
-        <w:t>Please modify this text in area with the affiliations:</w:t>
+        <w:t>We choose to append all corrections and answers to questions in these front pages ins</w:t>
+      </w:r>
+      <w:r>
+        <w:t>t</w:t>
+      </w:r>
+      <w:bookmarkStart w:id="0" w:name="_GoBack"/>
+      <w:bookmarkEnd w:id="0"/>
+      <w:r>
+        <w:t>ead of attempting to mark up the PDF directly. Please let us know if you have any questions.</w:t>
+      </w:r>
+    </w:p>
+    <w:p/>
+    <w:p>
+      <w:r>
+        <w:t xml:space="preserve">Please modify this text in </w:t>
+      </w:r>
+      <w:r>
+        <w:t xml:space="preserve">the </w:t>
+      </w:r>
+      <w:r>
+        <w:t>area with the affiliations</w:t>
+      </w:r>
+      <w:r>
+        <w:t xml:space="preserve"> from</w:t>
+      </w:r>
+      <w:r>
+        <w:t>:</w:t>
       </w:r>
     </w:p>
     <w:p/>
@@ -25,6 +51,12 @@
     </w:p>
     <w:p/>
     <w:p>
+      <w:r>
+        <w:t>To:</w:t>
+      </w:r>
+    </w:p>
+    <w:p/>
+    <w:p>
       <w:pPr>
         <w:ind w:left="720"/>
       </w:pPr>
@@ -165,23 +197,7 @@
         <w:t xml:space="preserve"> </w:t>
       </w:r>
       <w:r>
-        <w:t xml:space="preserve">Center, Sandia National Laboratories, and </w:t>
-      </w:r>
-      <w:proofErr w:type="spellStart"/>
-      <w:r>
-        <w:t>Bundesministerium</w:t>
-      </w:r>
-      <w:proofErr w:type="spellEnd"/>
-      <w:r>
-        <w:t xml:space="preserve"> des </w:t>
-      </w:r>
-      <w:proofErr w:type="spellStart"/>
-      <w:r>
-        <w:t>Innern</w:t>
-      </w:r>
-      <w:proofErr w:type="spellEnd"/>
-      <w:r>
-        <w:t>.”</w:t>
+        <w:t>Center, Sandia National Laboratories, and Bundesministerium des Innern.”</w:t>
       </w:r>
     </w:p>
     <w:p/>
@@ -218,15 +234,7 @@
         <w:ind w:left="1440" w:firstLine="720"/>
       </w:pPr>
       <w:r>
-        <w:t xml:space="preserve">Intel Deutschland GmbH, 85622 </w:t>
-      </w:r>
-      <w:proofErr w:type="spellStart"/>
-      <w:r>
-        <w:t>Feldkirchen</w:t>
-      </w:r>
-      <w:proofErr w:type="spellEnd"/>
-      <w:r>
-        <w:t>, Germany</w:t>
+        <w:t>Intel Deutschland GmbH, 85622 Feldkirchen, Germany</w:t>
       </w:r>
     </w:p>
     <w:p/>
@@ -262,7 +270,6 @@
     </w:p>
     <w:p>
       <w:r>
-        <w:lastRenderedPageBreak/>
         <w:t>Please change Tim Mattson’s affiliation to:</w:t>
       </w:r>
     </w:p>
@@ -450,15 +457,7 @@
         <w:t>nd</w:t>
       </w:r>
       <w:r>
-        <w:t xml:space="preserve"> paragraph: replace “Section III,” with </w:t>
-      </w:r>
-      <w:proofErr w:type="gramStart"/>
-      <w:r>
-        <w:t>“ Section</w:t>
-      </w:r>
-      <w:proofErr w:type="gramEnd"/>
-      <w:r>
-        <w:t xml:space="preserve"> III.” (</w:t>
+        <w:t xml:space="preserve"> paragraph: replace “Section III,” with “ Section III.” (</w:t>
       </w:r>
       <w:r>
         <w:t xml:space="preserve">i.e., </w:t>
@@ -476,15 +475,7 @@
     <w:p/>
     <w:p>
       <w:r>
-        <w:t>p. 6, Section IV-B, last paragraph: remove white space around “</w:t>
-      </w:r>
-      <w:proofErr w:type="gramStart"/>
-      <w:r>
-        <w:t>—“ at</w:t>
-      </w:r>
-      <w:proofErr w:type="gramEnd"/>
-      <w:r>
-        <w:t xml:space="preserve"> “storage – or may not” for consistency with other places in the text.</w:t>
+        <w:t>p. 6, Section IV-B, last paragraph: remove white space around “—“ at “storage – or may not” for consistency with other places in the text.</w:t>
       </w:r>
     </w:p>
     <w:p/>
@@ -579,14 +570,12 @@
       <w:r>
         <w:t xml:space="preserve"> clause” to “The </w:t>
       </w:r>
-      <w:proofErr w:type="spellStart"/>
       <w:r>
         <w:rPr>
           <w:rFonts w:ascii="Courier New" w:hAnsi="Courier New" w:cs="Courier New"/>
         </w:rPr>
         <w:t>task_reduction</w:t>
       </w:r>
-      <w:proofErr w:type="spellEnd"/>
       <w:r>
         <w:t xml:space="preserve"> clause”</w:t>
       </w:r>
@@ -638,8 +627,6 @@
       <w:r>
         <w:t>adaptation of existing programs” (i.e., change “adaption” to “adaptation”).</w:t>
       </w:r>
-      <w:bookmarkStart w:id="0" w:name="_GoBack"/>
-      <w:bookmarkEnd w:id="0"/>
     </w:p>
     <w:sectPr>
       <w:pgSz w:w="12240" w:h="15840"/>
@@ -891,6 +878,7 @@
     <w:lsdException w:name="HTML Sample" w:semiHidden="1" w:unhideWhenUsed="1"/>
     <w:lsdException w:name="HTML Typewriter" w:semiHidden="1" w:unhideWhenUsed="1"/>
     <w:lsdException w:name="HTML Variable" w:semiHidden="1" w:unhideWhenUsed="1"/>
+    <w:lsdException w:name="Normal Table" w:semiHidden="1" w:unhideWhenUsed="1"/>
     <w:lsdException w:name="annotation subject" w:semiHidden="1" w:unhideWhenUsed="1"/>
     <w:lsdException w:name="No List" w:semiHidden="1" w:unhideWhenUsed="1"/>
     <w:lsdException w:name="Outline List 1" w:semiHidden="1" w:unhideWhenUsed="1"/>
@@ -934,8 +922,10 @@
     <w:lsdException w:name="Table Elegant" w:semiHidden="1" w:unhideWhenUsed="1"/>
     <w:lsdException w:name="Table Professional" w:semiHidden="1" w:unhideWhenUsed="1"/>
     <w:lsdException w:name="Table Subtle 1" w:semiHidden="1" w:unhideWhenUsed="1"/>
+    <w:lsdException w:name="Table Subtle 2" w:semiHidden="1" w:unhideWhenUsed="1"/>
     <w:lsdException w:name="Table Web 1" w:semiHidden="1" w:unhideWhenUsed="1"/>
     <w:lsdException w:name="Table Web 2" w:semiHidden="1" w:unhideWhenUsed="1"/>
+    <w:lsdException w:name="Table Web 3" w:semiHidden="1" w:unhideWhenUsed="1"/>
     <w:lsdException w:name="Balloon Text" w:semiHidden="1" w:unhideWhenUsed="1"/>
     <w:lsdException w:name="Table Grid" w:uiPriority="39"/>
     <w:lsdException w:name="Table Theme" w:semiHidden="1" w:unhideWhenUsed="1"/>
@@ -1170,6 +1160,7 @@
   <w:style w:type="character" w:default="1" w:styleId="DefaultParagraphFont">
     <w:name w:val="Default Paragraph Font"/>
     <w:uiPriority w:val="1"/>
+    <w:semiHidden/>
     <w:unhideWhenUsed/>
   </w:style>
   <w:style w:type="table" w:default="1" w:styleId="TableNormal">

</xml_diff>